<commit_message>
Added a new feature
</commit_message>
<xml_diff>
--- a/Week 1Lab1.docx
+++ b/Week 1Lab1.docx
@@ -24,7 +24,13 @@
         <w:rPr>
           <w:lang w:val="en-US"/>
         </w:rPr>
-        <w:t xml:space="preserve">1Lab1 </w:t>
+        <w:t>1Lab</w:t>
+      </w:r>
+      <w:r>
+        <w:rPr>
+          <w:lang w:val="en-US"/>
+        </w:rPr>
+        <w:t>I</w:t>
       </w:r>
     </w:p>
     <w:p>
@@ -50,19 +56,7 @@
         <w:rPr>
           <w:lang w:val="en-US"/>
         </w:rPr>
-        <w:t>Describe the process and characteristics of building a house following the waterfall way of</w:t>
-      </w:r>
-      <w:r>
-        <w:rPr>
-          <w:lang w:val="en-US"/>
-        </w:rPr>
-        <w:t xml:space="preserve"> </w:t>
-      </w:r>
-      <w:r>
-        <w:rPr>
-          <w:lang w:val="en-US"/>
-        </w:rPr>
-        <w:t>working. Describe the advantages and disadvantages of building a house this way</w:t>
+        <w:t>Describe the process and characteristics of building a house following the waterfall way of working. Describe the advantages and disadvantages of building a house this way</w:t>
       </w:r>
     </w:p>
     <w:p>
@@ -875,7 +869,6 @@
         </w:rPr>
         <w:t xml:space="preserve">4. Describe how </w:t>
       </w:r>
-      <w:proofErr w:type="spellStart"/>
       <w:r>
         <w:rPr>
           <w:lang w:val="en-US"/>
@@ -898,14 +891,7 @@
         <w:rPr>
           <w:lang w:val="en-US"/>
         </w:rPr>
-        <w:t>ps</w:t>
-      </w:r>
-      <w:proofErr w:type="spellEnd"/>
-      <w:r>
-        <w:rPr>
-          <w:lang w:val="en-US"/>
-        </w:rPr>
-        <w:t xml:space="preserve"> is different from other software development methods. What are the</w:t>
+        <w:t>ps is different from other software development methods. What are the</w:t>
       </w:r>
       <w:r>
         <w:rPr>
@@ -917,21 +903,7 @@
         <w:rPr>
           <w:lang w:val="en-US"/>
         </w:rPr>
-        <w:t xml:space="preserve">advantages and disadvantages of </w:t>
-      </w:r>
-      <w:proofErr w:type="spellStart"/>
-      <w:r>
-        <w:rPr>
-          <w:lang w:val="en-US"/>
-        </w:rPr>
-        <w:t>devops</w:t>
-      </w:r>
-      <w:proofErr w:type="spellEnd"/>
-      <w:r>
-        <w:rPr>
-          <w:lang w:val="en-US"/>
-        </w:rPr>
-        <w:t>.</w:t>
+        <w:t>advantages and disadvantages of devops.</w:t>
       </w:r>
     </w:p>
     <w:p>
@@ -1100,19 +1072,11 @@
         </w:rPr>
         <w:t xml:space="preserve"> </w:t>
       </w:r>
-      <w:proofErr w:type="spellStart"/>
-      <w:r>
-        <w:rPr>
-          <w:lang w:val="en-US"/>
-        </w:rPr>
-        <w:t>devops</w:t>
-      </w:r>
-      <w:proofErr w:type="spellEnd"/>
-      <w:r>
-        <w:rPr>
-          <w:lang w:val="en-US"/>
-        </w:rPr>
-        <w:t xml:space="preserve"> way of working?</w:t>
+      <w:r>
+        <w:rPr>
+          <w:lang w:val="en-US"/>
+        </w:rPr>
+        <w:t>devops way of working?</w:t>
       </w:r>
     </w:p>
     <w:tbl>
@@ -4227,6 +4191,7 @@
   <w:style w:type="character" w:default="1" w:styleId="DefaultParagraphFont">
     <w:name w:val="Default Paragraph Font"/>
     <w:uiPriority w:val="1"/>
+    <w:semiHidden/>
     <w:unhideWhenUsed/>
   </w:style>
   <w:style w:type="table" w:default="1" w:styleId="TableNormal">

</xml_diff>